<commit_message>
createCourseObj function, create Excel version of BCM course catalog
</commit_message>
<xml_diff>
--- a/Course_Catalog.docx
+++ b/Course_Catalog.docx
@@ -4,169 +4,169 @@
   <w:body>
     <w:p>
       <w:r>
-        <w:t>“</w:t>
+        <w:t>‘</w:t>
       </w:r>
       <w:r>
         <w:t>GS-QC-5000</w:t>
       </w:r>
       <w:r>
-        <w:t>”</w:t>
-      </w:r>
-      <w:r>
-        <w:t xml:space="preserve">, </w:t>
-      </w:r>
-      <w:r>
-        <w:t>“</w:t>
+        <w:t>’</w:t>
+      </w:r>
+      <w:r>
+        <w:t xml:space="preserve">, </w:t>
+      </w:r>
+      <w:r>
+        <w:t>‘</w:t>
       </w:r>
       <w:r>
         <w:t>GS-QC-5010</w:t>
       </w:r>
       <w:r>
-        <w:t>”</w:t>
-      </w:r>
-      <w:r>
-        <w:t xml:space="preserve">, </w:t>
-      </w:r>
-      <w:r>
-        <w:t>“</w:t>
+        <w:t>’</w:t>
+      </w:r>
+      <w:r>
+        <w:t xml:space="preserve">, </w:t>
+      </w:r>
+      <w:r>
+        <w:t>‘</w:t>
       </w:r>
       <w:r>
         <w:t>GS-QC-5030</w:t>
       </w:r>
       <w:r>
-        <w:t>”</w:t>
-      </w:r>
-      <w:r>
-        <w:t xml:space="preserve">, </w:t>
-      </w:r>
-      <w:r>
-        <w:t>“</w:t>
+        <w:t>’</w:t>
+      </w:r>
+      <w:r>
+        <w:t xml:space="preserve">, </w:t>
+      </w:r>
+      <w:r>
+        <w:t>‘</w:t>
       </w:r>
       <w:r>
         <w:t>GS-QC-5040</w:t>
       </w:r>
       <w:r>
-        <w:t>”</w:t>
-      </w:r>
-      <w:r>
-        <w:t xml:space="preserve">, </w:t>
-      </w:r>
-      <w:r>
-        <w:t>“</w:t>
+        <w:t>’</w:t>
+      </w:r>
+      <w:r>
+        <w:t xml:space="preserve">, </w:t>
+      </w:r>
+      <w:r>
+        <w:t>‘</w:t>
       </w:r>
       <w:r>
         <w:t>GS-QC-5050</w:t>
       </w:r>
       <w:r>
-        <w:t>”</w:t>
-      </w:r>
-      <w:r>
-        <w:t xml:space="preserve">, </w:t>
-      </w:r>
-      <w:r>
-        <w:t>“</w:t>
+        <w:t>’</w:t>
+      </w:r>
+      <w:r>
+        <w:t xml:space="preserve">, </w:t>
+      </w:r>
+      <w:r>
+        <w:t>‘</w:t>
       </w:r>
       <w:r>
         <w:t>GS-QC-5100</w:t>
       </w:r>
       <w:r>
-        <w:t>”</w:t>
-      </w:r>
-      <w:r>
-        <w:t xml:space="preserve">, </w:t>
-      </w:r>
-      <w:r>
-        <w:t>“</w:t>
+        <w:t>’</w:t>
+      </w:r>
+      <w:r>
+        <w:t xml:space="preserve">, </w:t>
+      </w:r>
+      <w:r>
+        <w:t>‘</w:t>
       </w:r>
       <w:r>
         <w:t>GS-QC-5105</w:t>
       </w:r>
       <w:r>
-        <w:t>”</w:t>
-      </w:r>
-      <w:r>
-        <w:t xml:space="preserve">, </w:t>
-      </w:r>
-      <w:r>
-        <w:t>“</w:t>
+        <w:t>’</w:t>
+      </w:r>
+      <w:r>
+        <w:t xml:space="preserve">, </w:t>
+      </w:r>
+      <w:r>
+        <w:t>‘</w:t>
       </w:r>
       <w:r>
         <w:t>GS-QC-5110</w:t>
       </w:r>
       <w:r>
-        <w:t>”</w:t>
-      </w:r>
-      <w:r>
-        <w:t xml:space="preserve">, </w:t>
-      </w:r>
-      <w:r>
-        <w:t>“</w:t>
+        <w:t>’</w:t>
+      </w:r>
+      <w:r>
+        <w:t xml:space="preserve">, </w:t>
+      </w:r>
+      <w:r>
+        <w:t>‘</w:t>
       </w:r>
       <w:r>
         <w:t>GS-QC-5301</w:t>
       </w:r>
       <w:r>
-        <w:t>”</w:t>
-      </w:r>
-      <w:r>
-        <w:t xml:space="preserve">, </w:t>
-      </w:r>
-      <w:r>
-        <w:t>“</w:t>
+        <w:t>’</w:t>
+      </w:r>
+      <w:r>
+        <w:t xml:space="preserve">, </w:t>
+      </w:r>
+      <w:r>
+        <w:t>‘</w:t>
       </w:r>
       <w:r>
         <w:t>GS-QC-6201</w:t>
       </w:r>
       <w:r>
-        <w:t>”</w:t>
-      </w:r>
-      <w:r>
-        <w:t xml:space="preserve">, </w:t>
-      </w:r>
-      <w:r>
-        <w:t>“</w:t>
+        <w:t>’</w:t>
+      </w:r>
+      <w:r>
+        <w:t xml:space="preserve">, </w:t>
+      </w:r>
+      <w:r>
+        <w:t>‘</w:t>
       </w:r>
       <w:r>
         <w:t>GS-QC-6301</w:t>
       </w:r>
       <w:r>
-        <w:t>”</w:t>
-      </w:r>
-      <w:r>
-        <w:t xml:space="preserve">, </w:t>
-      </w:r>
-      <w:r>
-        <w:t>“</w:t>
+        <w:t>’</w:t>
+      </w:r>
+      <w:r>
+        <w:t xml:space="preserve">, </w:t>
+      </w:r>
+      <w:r>
+        <w:t>‘</w:t>
       </w:r>
       <w:r>
         <w:t>GS-QC-6302</w:t>
       </w:r>
       <w:r>
-        <w:t>”</w:t>
-      </w:r>
-      <w:r>
-        <w:t xml:space="preserve">, </w:t>
-      </w:r>
-      <w:r>
-        <w:t>“</w:t>
+        <w:t>’</w:t>
+      </w:r>
+      <w:r>
+        <w:t xml:space="preserve">, </w:t>
+      </w:r>
+      <w:r>
+        <w:t>‘</w:t>
       </w:r>
       <w:r>
         <w:t>GS-QC-6401</w:t>
       </w:r>
       <w:r>
-        <w:t>”</w:t>
-      </w:r>
-      <w:r>
-        <w:t xml:space="preserve">, </w:t>
-      </w:r>
-      <w:r>
-        <w:t>“</w:t>
+        <w:t>’</w:t>
+      </w:r>
+      <w:r>
+        <w:t xml:space="preserve">, </w:t>
+      </w:r>
+      <w:r>
+        <w:t>‘</w:t>
       </w:r>
       <w:r>
         <w:t>GS-QC-6402</w:t>
       </w:r>
       <w:r>
-        <w:t>”</w:t>
+        <w:t>’</w:t>
       </w:r>
     </w:p>
     <w:p/>
@@ -175,6 +175,9 @@
         <w:t>(Page 29 and Page 30 GSBS Handbook).</w:t>
       </w:r>
     </w:p>
+    <w:p/>
+    <w:p/>
+    <w:p/>
     <w:sectPr>
       <w:pgSz w:w="12240" w:h="15840"/>
       <w:pgMar w:top="1440" w:right="1440" w:bottom="1440" w:left="1440" w:header="720" w:footer="720" w:gutter="0"/>

</xml_diff>